<commit_message>
Avanze Proyecto Sprint 3 Planilla de Avance de Proyecto4.docx commiteado
</commit_message>
<xml_diff>
--- a/Proyecto final/SprintsDevelopment/Branch 03/Planilla de Avance de Proyecto4.docx
+++ b/Proyecto final/SprintsDevelopment/Branch 03/Planilla de Avance de Proyecto4.docx
@@ -164,7 +164,7 @@
         <w:rPr>
           <w:lang w:val="es-ES"/>
         </w:rPr>
-        <w:t>28</w:t>
+        <w:t>11</w:t>
       </w:r>
       <w:r>
         <w:rPr>
@@ -176,7 +176,7 @@
         <w:rPr>
           <w:lang w:val="es-ES"/>
         </w:rPr>
-        <w:t>08</w:t>
+        <w:t>09</w:t>
       </w:r>
       <w:r>
         <w:rPr>
@@ -748,6 +748,20 @@
                 <w:lang w:eastAsia="es-AR"/>
               </w:rPr>
             </w:pPr>
+          </w:p>
+        </w:tc>
+        <w:tc>
+          <w:tcPr>
+            <w:tcW w:w="1870" w:type="dxa"/>
+          </w:tcPr>
+          <w:p>
+            <w:pPr>
+              <w:rPr>
+                <w:sz w:val="16"/>
+                <w:szCs w:val="16"/>
+                <w:lang w:val="es-ES"/>
+              </w:rPr>
+            </w:pPr>
             <w:r>
               <w:rPr>
                 <w:rFonts w:eastAsia="Times New Roman" w:cstheme="minorHAnsi"/>
@@ -757,38 +771,6 @@
               </w:rPr>
               <w:t>Desarrollar un modelo inicial de objetos del sitio web de los clientes.</w:t>
             </w:r>
-            <w:r>
-              <w:rPr>
-                <w:rFonts w:eastAsia="Times New Roman" w:cstheme="minorHAnsi"/>
-                <w:sz w:val="16"/>
-                <w:szCs w:val="16"/>
-                <w:lang w:eastAsia="es-AR"/>
-              </w:rPr>
-              <w:t>7</w:t>
-            </w:r>
-            <w:r>
-              <w:rPr>
-                <w:rFonts w:eastAsia="Times New Roman" w:cstheme="minorHAnsi"/>
-                <w:sz w:val="16"/>
-                <w:szCs w:val="16"/>
-                <w:lang w:eastAsia="es-AR"/>
-              </w:rPr>
-              <w:t>5%</w:t>
-            </w:r>
-          </w:p>
-        </w:tc>
-        <w:tc>
-          <w:tcPr>
-            <w:tcW w:w="1870" w:type="dxa"/>
-          </w:tcPr>
-          <w:p>
-            <w:pPr>
-              <w:rPr>
-                <w:sz w:val="16"/>
-                <w:szCs w:val="16"/>
-                <w:lang w:val="es-ES"/>
-              </w:rPr>
-            </w:pPr>
           </w:p>
         </w:tc>
         <w:tc>
@@ -1222,7 +1204,7 @@
                 <w:szCs w:val="16"/>
                 <w:lang w:val="es-ES"/>
               </w:rPr>
-              <w:t>7</w:t>
+              <w:t>8</w:t>
             </w:r>
             <w:r>
               <w:rPr>
@@ -1365,7 +1347,15 @@
                 <w:szCs w:val="16"/>
                 <w:lang w:val="es-ES"/>
               </w:rPr>
-              <w:t>25%</w:t>
+              <w:t>80</w:t>
+            </w:r>
+            <w:r>
+              <w:rPr>
+                <w:sz w:val="16"/>
+                <w:szCs w:val="16"/>
+                <w:lang w:val="es-ES"/>
+              </w:rPr>
+              <w:t>%</w:t>
             </w:r>
           </w:p>
         </w:tc>
@@ -1436,6 +1426,20 @@
                 <w:lang w:val="es-ES"/>
               </w:rPr>
             </w:pPr>
+          </w:p>
+        </w:tc>
+        <w:tc>
+          <w:tcPr>
+            <w:tcW w:w="1798" w:type="dxa"/>
+          </w:tcPr>
+          <w:p>
+            <w:pPr>
+              <w:rPr>
+                <w:sz w:val="16"/>
+                <w:szCs w:val="16"/>
+                <w:lang w:val="es-ES"/>
+              </w:rPr>
+            </w:pPr>
             <w:r>
               <w:rPr>
                 <w:sz w:val="16"/>
@@ -1444,20 +1448,14 @@
               </w:rPr>
               <w:t>Desarrollar los eventos para la aplicación de catálogo para poder controlarla.</w:t>
             </w:r>
-          </w:p>
-        </w:tc>
-        <w:tc>
-          <w:tcPr>
-            <w:tcW w:w="1798" w:type="dxa"/>
-          </w:tcPr>
-          <w:p>
-            <w:pPr>
-              <w:rPr>
-                <w:sz w:val="16"/>
-                <w:szCs w:val="16"/>
-                <w:lang w:val="es-ES"/>
-              </w:rPr>
-            </w:pPr>
+            <w:r>
+              <w:rPr>
+                <w:sz w:val="16"/>
+                <w:szCs w:val="16"/>
+                <w:lang w:val="es-ES"/>
+              </w:rPr>
+              <w:t xml:space="preserve"> 70%</w:t>
+            </w:r>
           </w:p>
         </w:tc>
         <w:tc>
@@ -1608,8 +1606,16 @@
                 <w:szCs w:val="16"/>
                 <w:lang w:val="es-ES"/>
               </w:rPr>
+              <w:t xml:space="preserve">Desarrollar el modelo entidad relación de la </w:t>
+            </w:r>
+            <w:r>
+              <w:rPr>
+                <w:sz w:val="16"/>
+                <w:szCs w:val="16"/>
+                <w:lang w:val="es-ES"/>
+              </w:rPr>
               <w:lastRenderedPageBreak/>
-              <w:t>Desarrollar el modelo entidad relación de la aplicación de catalogo y guardar los datos capturados</w:t>
+              <w:t>aplicación de catalogo y guardar los datos capturados</w:t>
             </w:r>
           </w:p>
         </w:tc>
@@ -1692,6 +1698,7 @@
                 <w:szCs w:val="16"/>
                 <w:lang w:val="es-ES"/>
               </w:rPr>
+              <w:lastRenderedPageBreak/>
               <w:t>Implementar el modelo de base de dato para la aplicación de catálogo.</w:t>
             </w:r>
           </w:p>
@@ -1880,7 +1887,15 @@
                 <w:szCs w:val="16"/>
                 <w:lang w:val="es-ES"/>
               </w:rPr>
-              <w:t>25%</w:t>
+              <w:t>50</w:t>
+            </w:r>
+            <w:r>
+              <w:rPr>
+                <w:sz w:val="16"/>
+                <w:szCs w:val="16"/>
+                <w:lang w:val="es-ES"/>
+              </w:rPr>
+              <w:t>%</w:t>
             </w:r>
           </w:p>
         </w:tc>
@@ -2115,6 +2130,52 @@
           <w:lang w:val="es-ES"/>
         </w:rPr>
         <w:t xml:space="preserve">No Planificado:     </w:t>
+      </w:r>
+    </w:p>
+    <w:p>
+      <w:pPr>
+        <w:rPr>
+          <w:b/>
+          <w:lang w:val="es-ES"/>
+        </w:rPr>
+      </w:pPr>
+      <w:r>
+        <w:rPr>
+          <w:b/>
+          <w:lang w:val="es-ES"/>
+        </w:rPr>
+        <w:t>El comportamiento de gestos llevo más tiempo de desarrollo que lo estimado.</w:t>
+      </w:r>
+    </w:p>
+    <w:p>
+      <w:pPr>
+        <w:rPr>
+          <w:b/>
+          <w:lang w:val="es-ES"/>
+        </w:rPr>
+      </w:pPr>
+      <w:r>
+        <w:rPr>
+          <w:b/>
+          <w:lang w:val="es-ES"/>
+        </w:rPr>
+        <w:t xml:space="preserve">El </w:t>
+      </w:r>
+      <w:proofErr w:type="spellStart"/>
+      <w:r>
+        <w:rPr>
+          <w:b/>
+          <w:lang w:val="es-ES"/>
+        </w:rPr>
+        <w:t>renderizado</w:t>
+      </w:r>
+      <w:proofErr w:type="spellEnd"/>
+      <w:r>
+        <w:rPr>
+          <w:b/>
+          <w:lang w:val="es-ES"/>
+        </w:rPr>
+        <w:t xml:space="preserve"> de imágenes llevó más tiempo de desarrollo que lo estimado.</w:t>
       </w:r>
     </w:p>
     <w:tbl>
@@ -2242,6 +2303,114 @@
           <w:lang w:val="es-ES"/>
         </w:rPr>
       </w:pPr>
+      <w:r>
+        <w:rPr>
+          <w:b/>
+          <w:lang w:val="es-ES"/>
+        </w:rPr>
+        <w:t xml:space="preserve">Manejo de gestos con la </w:t>
+      </w:r>
+      <w:proofErr w:type="spellStart"/>
+      <w:r>
+        <w:rPr>
+          <w:b/>
+          <w:lang w:val="es-ES"/>
+        </w:rPr>
+        <w:t>Kinect</w:t>
+      </w:r>
+      <w:proofErr w:type="spellEnd"/>
+      <w:r>
+        <w:rPr>
+          <w:b/>
+          <w:lang w:val="es-ES"/>
+        </w:rPr>
+        <w:t xml:space="preserve"> combinados, generan solapamiento de gestos, generando mala funcionalidad de la aplicación.</w:t>
+      </w:r>
+    </w:p>
+    <w:p>
+      <w:pPr>
+        <w:rPr>
+          <w:b/>
+          <w:lang w:val="es-ES"/>
+        </w:rPr>
+      </w:pPr>
+      <w:r>
+        <w:rPr>
+          <w:b/>
+          <w:lang w:val="es-ES"/>
+        </w:rPr>
+        <w:t xml:space="preserve">Calibración del botón de movimiento para la </w:t>
+      </w:r>
+      <w:proofErr w:type="spellStart"/>
+      <w:r>
+        <w:rPr>
+          <w:b/>
+          <w:lang w:val="es-ES"/>
+        </w:rPr>
+        <w:t>Kinect</w:t>
+      </w:r>
+      <w:proofErr w:type="spellEnd"/>
+      <w:r>
+        <w:rPr>
+          <w:b/>
+          <w:lang w:val="es-ES"/>
+        </w:rPr>
+        <w:t xml:space="preserve"> limitado, es necesario mejorar la sensibilidad.</w:t>
+      </w:r>
+    </w:p>
+    <w:p>
+      <w:pPr>
+        <w:rPr>
+          <w:b/>
+          <w:lang w:val="es-ES"/>
+        </w:rPr>
+      </w:pPr>
+      <w:r>
+        <w:rPr>
+          <w:b/>
+          <w:lang w:val="es-ES"/>
+        </w:rPr>
+        <w:t>Adaptación de los componentes GUI a NUI, se complican por falta de conocimiento en diseño de NUI.</w:t>
+      </w:r>
+    </w:p>
+    <w:p>
+      <w:pPr>
+        <w:rPr>
+          <w:b/>
+          <w:lang w:val="es-ES"/>
+        </w:rPr>
+      </w:pPr>
+      <w:proofErr w:type="spellStart"/>
+      <w:r>
+        <w:rPr>
+          <w:b/>
+          <w:lang w:val="es-ES"/>
+        </w:rPr>
+        <w:t>Renderizado</w:t>
+      </w:r>
+      <w:proofErr w:type="spellEnd"/>
+      <w:r>
+        <w:rPr>
+          <w:b/>
+          <w:lang w:val="es-ES"/>
+        </w:rPr>
+        <w:t xml:space="preserve"> de catalogo complicado con conjunto de imágenes de gran volumen. </w:t>
+      </w:r>
+    </w:p>
+    <w:p>
+      <w:pPr>
+        <w:rPr>
+          <w:b/>
+          <w:lang w:val="es-ES"/>
+        </w:rPr>
+      </w:pPr>
+      <w:r>
+        <w:rPr>
+          <w:b/>
+          <w:lang w:val="es-ES"/>
+        </w:rPr>
+        <w:t>Complicaciones en el manejo de las vistas parciales de MVC.</w:t>
+      </w:r>
     </w:p>
     <w:p>
       <w:pPr>
@@ -2457,6 +2626,7 @@
                 <w:sz w:val="20"/>
                 <w:szCs w:val="20"/>
               </w:rPr>
+              <w:lastRenderedPageBreak/>
               <w:t>Nombre del Documento</w:t>
             </w:r>
           </w:p>
@@ -2837,7 +3007,6 @@
           <w:b/>
           <w:lang w:val="es-ES"/>
         </w:rPr>
-        <w:lastRenderedPageBreak/>
         <w:t xml:space="preserve">                                 </w:t>
       </w:r>
     </w:p>

</xml_diff>

<commit_message>
Cambios en Avance Proyecto final/SprintsDevelopment/Branch 03/Planilla de Avance de Proyecto4.docx
</commit_message>
<xml_diff>
--- a/Proyecto final/SprintsDevelopment/Branch 03/Planilla de Avance de Proyecto4.docx
+++ b/Proyecto final/SprintsDevelopment/Branch 03/Planilla de Avance de Proyecto4.docx
@@ -1305,16 +1305,14 @@
               </w:rPr>
               <w:t xml:space="preserve">Combinar el tracking de manos con la </w:t>
             </w:r>
-            <w:proofErr w:type="spellStart"/>
-            <w:r>
-              <w:rPr>
-                <w:sz w:val="16"/>
-                <w:szCs w:val="16"/>
-                <w:lang w:val="es-ES"/>
-              </w:rPr>
-              <w:t>implementacion</w:t>
-            </w:r>
-            <w:proofErr w:type="spellEnd"/>
+            <w:r>
+              <w:rPr>
+                <w:sz w:val="16"/>
+                <w:szCs w:val="16"/>
+                <w:lang w:val="es-ES"/>
+              </w:rPr>
+              <w:t>implementación</w:t>
+            </w:r>
             <w:r>
               <w:rPr>
                 <w:sz w:val="16"/>
@@ -1323,16 +1321,14 @@
               </w:rPr>
               <w:t xml:space="preserve"> de esqueleto para controlar el </w:t>
             </w:r>
-            <w:proofErr w:type="spellStart"/>
-            <w:r>
-              <w:rPr>
-                <w:sz w:val="16"/>
-                <w:szCs w:val="16"/>
-                <w:lang w:val="es-ES"/>
-              </w:rPr>
-              <w:t>catalago</w:t>
-            </w:r>
-            <w:proofErr w:type="spellEnd"/>
+            <w:r>
+              <w:rPr>
+                <w:sz w:val="16"/>
+                <w:szCs w:val="16"/>
+                <w:lang w:val="es-ES"/>
+              </w:rPr>
+              <w:t>catálogo</w:t>
+            </w:r>
             <w:r>
               <w:rPr>
                 <w:sz w:val="16"/>

</xml_diff>